<commit_message>
Update food_energy - Jan2024 - simplified - revision 1.docx
</commit_message>
<xml_diff>
--- a/TPT_submission-shorter-2023-December/review-May2024/food_energy - Jan2024 - simplified - revision 1.docx
+++ b/TPT_submission-shorter-2023-December/review-May2024/food_energy - Jan2024 - simplified - revision 1.docx
@@ -31,35 +31,7 @@
           <w:szCs w:val="24"/>
           <w:lang w:val="en"/>
         </w:rPr>
-        <w:t xml:space="preserve">How many acres of potatoes does </w:t>
-      </w:r>
-      <w:proofErr w:type="gramStart"/>
-      <w:r>
-        <w:rPr>
-          <w:rFonts w:ascii="Comic Sans MS" w:hAnsi="Comic Sans MS" w:cs="Comic Sans MS"/>
-          <w:b/>
-          <w:bCs/>
-          <w:color w:val="000000"/>
-          <w:kern w:val="0"/>
-          <w:sz w:val="24"/>
-          <w:szCs w:val="24"/>
-          <w:lang w:val="en"/>
-        </w:rPr>
-        <w:t>a society</w:t>
-      </w:r>
-      <w:proofErr w:type="gramEnd"/>
-      <w:r>
-        <w:rPr>
-          <w:rFonts w:ascii="Comic Sans MS" w:hAnsi="Comic Sans MS" w:cs="Comic Sans MS"/>
-          <w:b/>
-          <w:bCs/>
-          <w:color w:val="000000"/>
-          <w:kern w:val="0"/>
-          <w:sz w:val="24"/>
-          <w:szCs w:val="24"/>
-          <w:lang w:val="en"/>
-        </w:rPr>
-        <w:t xml:space="preserve"> need?</w:t>
+        <w:t>How many acres of potatoes does a society need?</w:t>
       </w:r>
       <w:r>
         <w:rPr>
@@ -155,57 +127,16 @@
         <w:autoSpaceDE w:val="0"/>
         <w:autoSpaceDN w:val="0"/>
         <w:adjustRightInd w:val="0"/>
-        <w:spacing w:after="158" w:line="265" w:lineRule="atLeast"/>
-        <w:ind w:left="10" w:right="19" w:hanging="10"/>
-        <w:rPr>
-          <w:rFonts w:ascii="Comic Sans MS" w:hAnsi="Comic Sans MS" w:cs="Comic Sans MS"/>
-          <w:color w:val="000000"/>
-          <w:kern w:val="0"/>
-          <w:sz w:val="24"/>
-          <w:szCs w:val="24"/>
-          <w:lang w:val="en"/>
-        </w:rPr>
-      </w:pPr>
-      <w:r>
-        <w:rPr>
-          <w:rFonts w:ascii="Comic Sans MS" w:hAnsi="Comic Sans MS" w:cs="Comic Sans MS"/>
-          <w:color w:val="000000"/>
-          <w:kern w:val="0"/>
-          <w:sz w:val="24"/>
-          <w:szCs w:val="24"/>
-          <w:lang w:val="en"/>
-        </w:rPr>
-        <w:t>December 2023</w:t>
-      </w:r>
-    </w:p>
-    <w:p>
-      <w:pPr>
-        <w:widowControl w:val="0"/>
-        <w:autoSpaceDE w:val="0"/>
-        <w:autoSpaceDN w:val="0"/>
-        <w:adjustRightInd w:val="0"/>
-        <w:spacing w:after="158" w:line="265" w:lineRule="atLeast"/>
-        <w:ind w:left="10" w:right="19" w:hanging="10"/>
-        <w:rPr>
-          <w:rFonts w:ascii="Comic Sans MS" w:hAnsi="Comic Sans MS" w:cs="Comic Sans MS"/>
-          <w:color w:val="000000"/>
-          <w:kern w:val="0"/>
-          <w:sz w:val="24"/>
-          <w:szCs w:val="24"/>
-          <w:lang w:val="en"/>
-        </w:rPr>
-      </w:pPr>
-      <w:r>
-        <w:rPr>
-          <w:rFonts w:ascii="Comic Sans MS" w:hAnsi="Comic Sans MS" w:cs="Comic Sans MS"/>
-          <w:color w:val="000000"/>
-          <w:kern w:val="0"/>
-          <w:sz w:val="24"/>
-          <w:szCs w:val="24"/>
-          <w:lang w:val="en"/>
-        </w:rPr>
-        <w:t xml:space="preserve">Supporting calculations and references online at </w:t>
-      </w:r>
+        <w:spacing w:after="0" w:line="259" w:lineRule="atLeast"/>
+        <w:ind w:left="38"/>
+        <w:rPr>
+          <w:rFonts w:ascii="Comic Sans MS" w:hAnsi="Comic Sans MS" w:cs="Comic Sans MS"/>
+          <w:kern w:val="0"/>
+          <w:sz w:val="24"/>
+          <w:szCs w:val="24"/>
+          <w:lang w:val="en"/>
+        </w:rPr>
+      </w:pPr>
     </w:p>
     <w:p>
       <w:pPr>
@@ -412,31 +343,7 @@
           <w:szCs w:val="24"/>
           <w:lang w:val="en"/>
         </w:rPr>
-        <w:t xml:space="preserve">diet for a </w:t>
-      </w:r>
-      <w:proofErr w:type="gramStart"/>
-      <w:r>
-        <w:rPr>
-          <w:rFonts w:ascii="Comic Sans MS" w:hAnsi="Comic Sans MS" w:cs="Comic Sans MS"/>
-          <w:color w:val="000000"/>
-          <w:kern w:val="0"/>
-          <w:sz w:val="24"/>
-          <w:szCs w:val="24"/>
-          <w:lang w:val="en"/>
-        </w:rPr>
-        <w:t>20 year old</w:t>
-      </w:r>
-      <w:proofErr w:type="gramEnd"/>
-      <w:r>
-        <w:rPr>
-          <w:rFonts w:ascii="Comic Sans MS" w:hAnsi="Comic Sans MS" w:cs="Comic Sans MS"/>
-          <w:color w:val="000000"/>
-          <w:kern w:val="0"/>
-          <w:sz w:val="24"/>
-          <w:szCs w:val="24"/>
-          <w:lang w:val="en"/>
-        </w:rPr>
-        <w:t xml:space="preserve"> basketball player. </w:t>
+        <w:t xml:space="preserve">diet for a 20 year old basketball player. </w:t>
       </w:r>
       <w:r>
         <w:rPr>
@@ -806,31 +713,7 @@
           <w:szCs w:val="24"/>
           <w:lang w:val="en"/>
         </w:rPr>
-        <w:t xml:space="preserve">umps are far more efficient than simply oxidizing methane or propane, but they consume kilowatt-hours (kWh) of electricity, not BTU’s. What’s a kWh? Run a </w:t>
-      </w:r>
-      <w:proofErr w:type="gramStart"/>
-      <w:r>
-        <w:rPr>
-          <w:rFonts w:ascii="Comic Sans MS" w:hAnsi="Comic Sans MS" w:cs="Comic Sans MS"/>
-          <w:color w:val="000000"/>
-          <w:kern w:val="0"/>
-          <w:sz w:val="24"/>
-          <w:szCs w:val="24"/>
-          <w:lang w:val="en"/>
-        </w:rPr>
-        <w:t>1000 Watt</w:t>
-      </w:r>
-      <w:proofErr w:type="gramEnd"/>
-      <w:r>
-        <w:rPr>
-          <w:rFonts w:ascii="Comic Sans MS" w:hAnsi="Comic Sans MS" w:cs="Comic Sans MS"/>
-          <w:color w:val="000000"/>
-          <w:kern w:val="0"/>
-          <w:sz w:val="24"/>
-          <w:szCs w:val="24"/>
-          <w:lang w:val="en"/>
-        </w:rPr>
-        <w:t xml:space="preserve"> toaster for an hour and you’ll have pulled one kWh off the grid, it will cost you about $0</w:t>
+        <w:t>umps are far more efficient than simply oxidizing methane or propane, but they consume kilowatt-hours (kWh) of electricity, not BTU’s. What’s a kWh? Run a 1000 Watt toaster for an hour and you’ll have pulled one kWh off the grid, it will cost you about $0</w:t>
       </w:r>
       <w:r>
         <w:rPr>
@@ -974,31 +857,7 @@
           <w:szCs w:val="24"/>
           <w:lang w:val="en"/>
         </w:rPr>
-        <w:t xml:space="preserve">, this </w:t>
-      </w:r>
-      <w:proofErr w:type="gramStart"/>
-      <w:r>
-        <w:rPr>
-          <w:rFonts w:ascii="Comic Sans MS" w:hAnsi="Comic Sans MS" w:cs="Comic Sans MS"/>
-          <w:color w:val="000000"/>
-          <w:kern w:val="0"/>
-          <w:sz w:val="24"/>
-          <w:szCs w:val="24"/>
-          <w:lang w:val="en"/>
-        </w:rPr>
-        <w:t>3 credit</w:t>
-      </w:r>
-      <w:proofErr w:type="gramEnd"/>
-      <w:r>
-        <w:rPr>
-          <w:rFonts w:ascii="Comic Sans MS" w:hAnsi="Comic Sans MS" w:cs="Comic Sans MS"/>
-          <w:color w:val="000000"/>
-          <w:kern w:val="0"/>
-          <w:sz w:val="24"/>
-          <w:szCs w:val="24"/>
-          <w:lang w:val="en"/>
-        </w:rPr>
-        <w:t xml:space="preserve"> class [</w:t>
+        <w:t>, this 3 credit class [</w:t>
       </w:r>
       <w:r>
         <w:rPr>
@@ -1042,91 +901,7 @@
           <w:szCs w:val="24"/>
           <w:lang w:val="en"/>
         </w:rPr>
-        <w:t xml:space="preserve">college majors don’t require a math class beyond </w:t>
-      </w:r>
-      <w:proofErr w:type="gramStart"/>
-      <w:r>
-        <w:rPr>
-          <w:rFonts w:ascii="Comic Sans MS" w:hAnsi="Comic Sans MS" w:cs="Comic Sans MS"/>
-          <w:color w:val="000000"/>
-          <w:kern w:val="0"/>
-          <w:sz w:val="24"/>
-          <w:szCs w:val="24"/>
-          <w:lang w:val="en"/>
-        </w:rPr>
-        <w:t>algebra</w:t>
-      </w:r>
-      <w:proofErr w:type="gramEnd"/>
-      <w:r>
-        <w:rPr>
-          <w:rFonts w:ascii="Comic Sans MS" w:hAnsi="Comic Sans MS" w:cs="Comic Sans MS"/>
-          <w:color w:val="000000"/>
-          <w:kern w:val="0"/>
-          <w:sz w:val="24"/>
-          <w:szCs w:val="24"/>
-          <w:lang w:val="en"/>
-        </w:rPr>
-        <w:t xml:space="preserve"> or introductory statistics and the population is largely math-averse. You could jokingly say that one of the main </w:t>
-      </w:r>
-      <w:proofErr w:type="gramStart"/>
-      <w:r>
-        <w:rPr>
-          <w:rFonts w:ascii="Comic Sans MS" w:hAnsi="Comic Sans MS" w:cs="Comic Sans MS"/>
-          <w:color w:val="000000"/>
-          <w:kern w:val="0"/>
-          <w:sz w:val="24"/>
-          <w:szCs w:val="24"/>
-          <w:lang w:val="en"/>
-        </w:rPr>
-        <w:t>things</w:t>
-      </w:r>
-      <w:proofErr w:type="gramEnd"/>
-      <w:r>
-        <w:rPr>
-          <w:rFonts w:ascii="Comic Sans MS" w:hAnsi="Comic Sans MS" w:cs="Comic Sans MS"/>
-          <w:color w:val="000000"/>
-          <w:kern w:val="0"/>
-          <w:sz w:val="24"/>
-          <w:szCs w:val="24"/>
-          <w:lang w:val="en"/>
-        </w:rPr>
-        <w:t xml:space="preserve"> students learn in the class is unit conversion, but it isn’t far off. Nearly every field finds energy a useful representation, and every profession has their own set of units and terminology most well suited for quick calculation. Would a medical lab scientist talk about the fractional acre-foot of urine needed </w:t>
-      </w:r>
-      <w:proofErr w:type="gramStart"/>
-      <w:r>
-        <w:rPr>
-          <w:rFonts w:ascii="Comic Sans MS" w:hAnsi="Comic Sans MS" w:cs="Comic Sans MS"/>
-          <w:color w:val="000000"/>
-          <w:kern w:val="0"/>
-          <w:sz w:val="24"/>
-          <w:szCs w:val="24"/>
-          <w:lang w:val="en"/>
-        </w:rPr>
-        <w:t>test</w:t>
-      </w:r>
-      <w:proofErr w:type="gramEnd"/>
-      <w:r>
-        <w:rPr>
-          <w:rFonts w:ascii="Comic Sans MS" w:hAnsi="Comic Sans MS" w:cs="Comic Sans MS"/>
-          <w:color w:val="000000"/>
-          <w:kern w:val="0"/>
-          <w:sz w:val="24"/>
-          <w:szCs w:val="24"/>
-          <w:lang w:val="en"/>
-        </w:rPr>
-        <w:t xml:space="preserve"> kidney function? No, but someone in the </w:t>
-      </w:r>
-      <w:r>
-        <w:rPr>
-          <w:rFonts w:ascii="Comic Sans MS" w:hAnsi="Comic Sans MS" w:cs="Comic Sans MS"/>
-          <w:color w:val="000000"/>
-          <w:kern w:val="0"/>
-          <w:sz w:val="24"/>
-          <w:szCs w:val="24"/>
-          <w:lang w:val="en"/>
-        </w:rPr>
-        <w:lastRenderedPageBreak/>
-        <w:t>central valley of California would certainly care about the acre-feet of water necessary to grow almonds!</w:t>
+        <w:t>college majors don’t require a math class beyond algebra or introductory statistics and the population is largely math-averse. You could jokingly say that one of the main things students learn in the class is unit conversion, but it isn’t far off. Nearly every field finds energy a useful representation, and every profession has their own set of units and terminology most well suited for quick calculation. Would a medical lab scientist talk about the fractional acre-foot of urine needed test kidney function? No, but someone in the central valley of California would certainly care about the acre-feet of water necessary to grow almonds!</w:t>
       </w:r>
       <w:r>
         <w:rPr>
@@ -2265,31 +2040,7 @@
           <w:szCs w:val="24"/>
           <w:lang w:val="en"/>
         </w:rPr>
-        <w:t xml:space="preserve"> you’re discussing backyard Calorie </w:t>
-      </w:r>
-      <w:proofErr w:type="gramStart"/>
-      <w:r>
-        <w:rPr>
-          <w:rFonts w:ascii="Comic Sans MS" w:hAnsi="Comic Sans MS" w:cs="Comic Sans MS"/>
-          <w:color w:val="000000"/>
-          <w:kern w:val="0"/>
-          <w:sz w:val="24"/>
-          <w:szCs w:val="24"/>
-          <w:lang w:val="en"/>
-        </w:rPr>
-        <w:t>production</w:t>
-      </w:r>
-      <w:proofErr w:type="gramEnd"/>
-      <w:r>
-        <w:rPr>
-          <w:rFonts w:ascii="Comic Sans MS" w:hAnsi="Comic Sans MS" w:cs="Comic Sans MS"/>
-          <w:color w:val="000000"/>
-          <w:kern w:val="0"/>
-          <w:sz w:val="24"/>
-          <w:szCs w:val="24"/>
-          <w:lang w:val="en"/>
-        </w:rPr>
-        <w:t xml:space="preserve"> it isn’t reasonable to use modern yield estimates for planning. “Roundup Ready” Corn, Soybean, and Sugar Beet seeds are not readily available to the public, nobody wants to put on a respirator to apply Atrazine ten feet from the kids' </w:t>
+        <w:t xml:space="preserve"> you’re discussing backyard Calorie production it isn’t reasonable to use modern yield estimates for planning. “Roundup Ready” Corn, Soybean, and Sugar Beet seeds are not readily available to the public, nobody wants to put on a respirator to apply Atrazine ten feet from the kids' </w:t>
       </w:r>
       <w:r>
         <w:rPr>
@@ -2311,31 +2062,7 @@
           <w:szCs w:val="24"/>
           <w:lang w:val="en"/>
         </w:rPr>
-        <w:t xml:space="preserve">, and the edge effects from deer and insects are much smaller on a </w:t>
-      </w:r>
-      <w:proofErr w:type="gramStart"/>
-      <w:r>
-        <w:rPr>
-          <w:rFonts w:ascii="Comic Sans MS" w:hAnsi="Comic Sans MS" w:cs="Comic Sans MS"/>
-          <w:color w:val="000000"/>
-          <w:kern w:val="0"/>
-          <w:sz w:val="24"/>
-          <w:szCs w:val="24"/>
-          <w:lang w:val="en"/>
-        </w:rPr>
-        <w:t>640 acre</w:t>
-      </w:r>
-      <w:proofErr w:type="gramEnd"/>
-      <w:r>
-        <w:rPr>
-          <w:rFonts w:ascii="Comic Sans MS" w:hAnsi="Comic Sans MS" w:cs="Comic Sans MS"/>
-          <w:color w:val="000000"/>
-          <w:kern w:val="0"/>
-          <w:sz w:val="24"/>
-          <w:szCs w:val="24"/>
-          <w:lang w:val="en"/>
-        </w:rPr>
-        <w:t xml:space="preserve"> field than they are in an community garden allotment. </w:t>
+        <w:t xml:space="preserve">, and the edge effects from deer and insects are much smaller on a 640 acre field than they are in an community garden allotment. </w:t>
       </w:r>
     </w:p>
     <w:p>
@@ -2823,59 +2550,7 @@
           <w:highlight w:val="yellow"/>
           <w:lang w:val="en"/>
         </w:rPr>
-        <w:t>\</w:t>
-      </w:r>
-      <w:proofErr w:type="gramStart"/>
-      <w:r>
-        <w:rPr>
-          <w:rFonts w:ascii="Comic Sans MS" w:hAnsi="Comic Sans MS" w:cs="Comic Sans MS"/>
-          <w:color w:val="000000"/>
-          <w:kern w:val="0"/>
-          <w:sz w:val="24"/>
-          <w:szCs w:val="24"/>
-          <w:highlight w:val="yellow"/>
-          <w:lang w:val="en"/>
-        </w:rPr>
-        <w:t>footnote{</w:t>
-      </w:r>
-      <w:proofErr w:type="gramEnd"/>
-      <w:r>
-        <w:rPr>
-          <w:rFonts w:ascii="Comic Sans MS" w:hAnsi="Comic Sans MS" w:cs="Comic Sans MS"/>
-          <w:color w:val="000000"/>
-          <w:kern w:val="0"/>
-          <w:sz w:val="24"/>
-          <w:szCs w:val="24"/>
-          <w:highlight w:val="yellow"/>
-          <w:lang w:val="en"/>
-        </w:rPr>
-        <w:t xml:space="preserve">Is 3000 kcal/person-day accurate for a family?  For soldiers or active </w:t>
-      </w:r>
-      <w:proofErr w:type="gramStart"/>
-      <w:r>
-        <w:rPr>
-          <w:rFonts w:ascii="Comic Sans MS" w:hAnsi="Comic Sans MS" w:cs="Comic Sans MS"/>
-          <w:color w:val="000000"/>
-          <w:kern w:val="0"/>
-          <w:sz w:val="24"/>
-          <w:szCs w:val="24"/>
-          <w:highlight w:val="yellow"/>
-          <w:lang w:val="en"/>
-        </w:rPr>
-        <w:t>athletes</w:t>
-      </w:r>
-      <w:proofErr w:type="gramEnd"/>
-      <w:r>
-        <w:rPr>
-          <w:rFonts w:ascii="Comic Sans MS" w:hAnsi="Comic Sans MS" w:cs="Comic Sans MS"/>
-          <w:color w:val="000000"/>
-          <w:kern w:val="0"/>
-          <w:sz w:val="24"/>
-          <w:szCs w:val="24"/>
-          <w:highlight w:val="yellow"/>
-          <w:lang w:val="en"/>
-        </w:rPr>
-        <w:t xml:space="preserve"> it is, but 2000kcal is the USDA reference for an </w:t>
+        <w:t xml:space="preserve">\footnote{Is 3000 kcal/person-day accurate for a family?  For soldiers or active athletes it is, but 2000kcal is the USDA reference for an </w:t>
       </w:r>
       <w:r>
         <w:rPr>
@@ -3803,31 +3478,7 @@
           <w:szCs w:val="24"/>
           <w:lang w:val="en"/>
         </w:rPr>
-        <w:t xml:space="preserve">and our </w:t>
-      </w:r>
-      <w:proofErr w:type="gramStart"/>
-      <w:r>
-        <w:rPr>
-          <w:rFonts w:ascii="Comic Sans MS" w:hAnsi="Comic Sans MS" w:cs="Comic Sans MS"/>
-          <w:color w:val="000000"/>
-          <w:kern w:val="0"/>
-          <w:sz w:val="24"/>
-          <w:szCs w:val="24"/>
-          <w:lang w:val="en"/>
-        </w:rPr>
-        <w:t>4 person</w:t>
-      </w:r>
-      <w:proofErr w:type="gramEnd"/>
-      <w:r>
-        <w:rPr>
-          <w:rFonts w:ascii="Comic Sans MS" w:hAnsi="Comic Sans MS" w:cs="Comic Sans MS"/>
-          <w:color w:val="000000"/>
-          <w:kern w:val="0"/>
-          <w:sz w:val="24"/>
-          <w:szCs w:val="24"/>
-          <w:lang w:val="en"/>
-        </w:rPr>
-        <w:t xml:space="preserve"> family needs 2</w:t>
+        <w:t>and our 4 person family needs 2</w:t>
       </w:r>
       <w:r>
         <w:rPr>
@@ -5972,19 +5623,7 @@
           <w:szCs w:val="24"/>
           <w:lang w:val="en"/>
         </w:rPr>
-        <w:t xml:space="preserve">, which seems to validate the assumed </w:t>
-      </w:r>
-      <w:proofErr w:type="gramStart"/>
-      <w:r>
-        <w:rPr>
-          <w:rFonts w:ascii="Comic Sans MS" w:hAnsi="Comic Sans MS" w:cs="Comic Sans MS"/>
-          <w:color w:val="000000"/>
-          <w:kern w:val="0"/>
-          <w:sz w:val="24"/>
-          <w:szCs w:val="24"/>
-          <w:lang w:val="en"/>
-        </w:rPr>
-        <w:t>100</w:t>
+        <w:t>, which seems to validate the assumed 100</w:t>
       </w:r>
       <w:r>
         <w:rPr>
@@ -6008,19 +5647,7 @@
           <w:szCs w:val="24"/>
           <w:lang w:val="en"/>
         </w:rPr>
-        <w:t>000 person</w:t>
-      </w:r>
-      <w:proofErr w:type="gramEnd"/>
-      <w:r>
-        <w:rPr>
-          <w:rFonts w:ascii="Comic Sans MS" w:hAnsi="Comic Sans MS" w:cs="Comic Sans MS"/>
-          <w:color w:val="000000"/>
-          <w:kern w:val="0"/>
-          <w:sz w:val="24"/>
-          <w:szCs w:val="24"/>
-          <w:lang w:val="en"/>
-        </w:rPr>
-        <w:t xml:space="preserve"> population of Tenochtitlan</w:t>
+        <w:t>000 person population of Tenochtitlan</w:t>
       </w:r>
       <w:r>
         <w:rPr>
@@ -8905,21 +8532,7 @@
         <w:rPr>
           <w:rFonts w:ascii="Comic Sans MS" w:hAnsi="Comic Sans MS"/>
         </w:rPr>
-        <w:t xml:space="preserve">[4] Madigan C. (2009). The Backyard Homestead: Produce all the food you need on just a quarter </w:t>
-      </w:r>
-      <w:proofErr w:type="gramStart"/>
-      <w:r>
-        <w:rPr>
-          <w:rFonts w:ascii="Comic Sans MS" w:hAnsi="Comic Sans MS"/>
-        </w:rPr>
-        <w:t>acre!,</w:t>
-      </w:r>
-      <w:proofErr w:type="gramEnd"/>
-      <w:r>
-        <w:rPr>
-          <w:rFonts w:ascii="Comic Sans MS" w:hAnsi="Comic Sans MS"/>
-        </w:rPr>
-        <w:t xml:space="preserve"> </w:t>
+        <w:t xml:space="preserve">[4] Madigan C. (2009). The Backyard Homestead: Produce all the food you need on just a quarter acre!, </w:t>
       </w:r>
       <w:proofErr w:type="spellStart"/>
       <w:r>
@@ -9440,27 +9053,7 @@
           <w:kern w:val="0"/>
           <w:lang w:val="en"/>
         </w:rPr>
-        <w:t xml:space="preserve"> American Anthropologist, </w:t>
-      </w:r>
-      <w:proofErr w:type="gramStart"/>
-      <w:r>
-        <w:rPr>
-          <w:rFonts w:ascii="Comic Sans MS" w:hAnsi="Comic Sans MS" w:cs="Comic Sans MS"/>
-          <w:color w:val="000000"/>
-          <w:kern w:val="0"/>
-          <w:lang w:val="en"/>
-        </w:rPr>
-        <w:t>Jun.,</w:t>
-      </w:r>
-      <w:proofErr w:type="gramEnd"/>
-      <w:r>
-        <w:rPr>
-          <w:rFonts w:ascii="Comic Sans MS" w:hAnsi="Comic Sans MS" w:cs="Comic Sans MS"/>
-          <w:color w:val="000000"/>
-          <w:kern w:val="0"/>
-          <w:lang w:val="en"/>
-        </w:rPr>
-        <w:t xml:space="preserve"> 1983, New Series, Vol. 85, No. 2 (Jun., 1983), pp. 403-406</w:t>
+        <w:t xml:space="preserve"> American Anthropologist, Jun., 1983, New Series, Vol. 85, No. 2 (Jun., 1983), pp. 403-406</w:t>
       </w:r>
     </w:p>
     <w:p>
@@ -9512,21 +9105,7 @@
         <w:rPr>
           <w:rFonts w:ascii="Comic Sans MS" w:hAnsi="Comic Sans MS"/>
         </w:rPr>
-        <w:t>[24] Carroll R. (2021 Aug 31). Ireland’s population passes 5m for first time since C19th famine. The Guardian. Available from: https://www.theguardian.com/world/2021/aug/31/ ireland-population-surpasses-5m-for-</w:t>
-      </w:r>
-      <w:proofErr w:type="gramStart"/>
-      <w:r>
-        <w:rPr>
-          <w:rFonts w:ascii="Comic Sans MS" w:hAnsi="Comic Sans MS"/>
-        </w:rPr>
-        <w:t>first-time</w:t>
-      </w:r>
-      <w:proofErr w:type="gramEnd"/>
-      <w:r>
-        <w:rPr>
-          <w:rFonts w:ascii="Comic Sans MS" w:hAnsi="Comic Sans MS"/>
-        </w:rPr>
-        <w:t>-since-1851</w:t>
+        <w:t>[24] Carroll R. (2021 Aug 31). Ireland’s population passes 5m for first time since C19th famine. The Guardian. Available from: https://www.theguardian.com/world/2021/aug/31/ ireland-population-surpasses-5m-for-first-time-since-1851</w:t>
       </w:r>
     </w:p>
     <w:p>
@@ -10854,16 +10433,16 @@
 <file path=customXml/itemProps3.xml><?xml version="1.0" encoding="utf-8"?>
 <ds:datastoreItem xmlns:ds="http://schemas.openxmlformats.org/officeDocument/2006/customXml" ds:itemID="{A660C014-A538-481E-9628-D8E6DE84E194}">
   <ds:schemaRefs>
-    <ds:schemaRef ds:uri="0e5c8654-c470-41ab-8181-ffc61620d570"/>
-    <ds:schemaRef ds:uri="http://schemas.microsoft.com/office/2006/metadata/properties"/>
+    <ds:schemaRef ds:uri="http://schemas.openxmlformats.org/package/2006/metadata/core-properties"/>
     <ds:schemaRef ds:uri="http://purl.org/dc/terms/"/>
     <ds:schemaRef ds:uri="http://www.w3.org/XML/1998/namespace"/>
+    <ds:schemaRef ds:uri="http://schemas.microsoft.com/office/2006/metadata/properties"/>
+    <ds:schemaRef ds:uri="f02ba748-faeb-47bc-8c82-1c0f8806a7db"/>
+    <ds:schemaRef ds:uri="http://schemas.microsoft.com/office/infopath/2007/PartnerControls"/>
     <ds:schemaRef ds:uri="http://schemas.microsoft.com/office/2006/documentManagement/types"/>
+    <ds:schemaRef ds:uri="http://purl.org/dc/dcmitype/"/>
+    <ds:schemaRef ds:uri="0e5c8654-c470-41ab-8181-ffc61620d570"/>
     <ds:schemaRef ds:uri="http://purl.org/dc/elements/1.1/"/>
-    <ds:schemaRef ds:uri="http://schemas.microsoft.com/office/infopath/2007/PartnerControls"/>
-    <ds:schemaRef ds:uri="http://schemas.openxmlformats.org/package/2006/metadata/core-properties"/>
-    <ds:schemaRef ds:uri="f02ba748-faeb-47bc-8c82-1c0f8806a7db"/>
-    <ds:schemaRef ds:uri="http://purl.org/dc/dcmitype/"/>
   </ds:schemaRefs>
 </ds:datastoreItem>
 </file>
</xml_diff>